<commit_message>
update capacitação: desafio de inserção
</commit_message>
<xml_diff>
--- a/DOCs de T.I/Capacitação_TAG-Table/word.docx
+++ b/DOCs de T.I/Capacitação_TAG-Table/word.docx
@@ -1334,7 +1334,7 @@
             <wp:effectExtent l="152400" t="152400" r="361950" b="371475"/>
             <wp:wrapSquare wrapText="bothSides"/>
             <wp:docPr id="4" name="Imagem 4">
-              <a:hlinkClick xmlns:a="http://schemas.openxmlformats.org/drawingml/2006/main" r:id="rId14"/>
+              <a:hlinkClick xmlns:a="http://schemas.openxmlformats.org/drawingml/2006/main" r:id="rId15"/>
             </wp:docPr>
             <wp:cNvGraphicFramePr>
               <a:graphicFrameLocks xmlns:a="http://schemas.openxmlformats.org/drawingml/2006/main" noChangeAspect="1"/>
@@ -1494,6 +1494,7 @@
           </wp:anchor>
         </w:drawing>
       </w:r>
+      <w:bookmarkStart w:id="1" w:name="_Hlk101982882"/>
       <w:r>
         <w:rPr>
           <w:rFonts w:ascii="Quicksand" w:hAnsi="Quicksand"/>
@@ -1550,7 +1551,14 @@
         <w:rPr>
           <w:rFonts w:ascii="Quicksand" w:hAnsi="Quicksand"/>
         </w:rPr>
-        <w:t>do Brasileirão Série A, como no exemplo da imagem a seguir:</w:t>
+        <w:t xml:space="preserve">do </w:t>
+      </w:r>
+      <w:bookmarkEnd w:id="1"/>
+      <w:r>
+        <w:rPr>
+          <w:rFonts w:ascii="Quicksand" w:hAnsi="Quicksand"/>
+        </w:rPr>
+        <w:t>Brasileirão Série A, como no exemplo da imagem a seguir:</w:t>
       </w:r>
     </w:p>
     <w:p>
@@ -1608,6 +1616,218 @@
           <w:rFonts w:ascii="Quicksand" w:hAnsi="Quicksand"/>
         </w:rPr>
         <w:t>, e faça semelhante à imagem, não necessariamente sendo exatamente igual, mas que contenha SIM alguma estilização.</w:t>
+      </w:r>
+    </w:p>
+    <w:p>
+      <w:pPr>
+        <w:pStyle w:val="OMNIText"/>
+        <w:rPr>
+          <w:rFonts w:ascii="Quicksand" w:hAnsi="Quicksand"/>
+        </w:rPr>
+      </w:pPr>
+    </w:p>
+    <w:p>
+      <w:pPr>
+        <w:rPr>
+          <w:rFonts w:ascii="Quicksand" w:hAnsi="Quicksand"/>
+        </w:rPr>
+      </w:pPr>
+      <w:r>
+        <w:rPr>
+          <w:rFonts w:ascii="Quicksand" w:hAnsi="Quicksand"/>
+          <w:b/>
+          <w:bCs/>
+          <w:sz w:val="28"/>
+          <w:szCs w:val="28"/>
+        </w:rPr>
+        <w:lastRenderedPageBreak/>
+        <w:t>Desafio</w:t>
+      </w:r>
+      <w:r>
+        <w:rPr>
+          <w:rFonts w:ascii="Quicksand" w:hAnsi="Quicksand"/>
+          <w:b/>
+          <w:bCs/>
+          <w:sz w:val="28"/>
+          <w:szCs w:val="28"/>
+        </w:rPr>
+        <w:t>:</w:t>
+      </w:r>
+      <w:r>
+        <w:rPr>
+          <w:rFonts w:ascii="Quicksand" w:hAnsi="Quicksand"/>
+        </w:rPr>
+        <w:t xml:space="preserve"> </w:t>
+      </w:r>
+      <w:bookmarkStart w:id="2" w:name="_Hlk101983010"/>
+      <w:r>
+        <w:rPr>
+          <w:rFonts w:ascii="Quicksand" w:hAnsi="Quicksand"/>
+        </w:rPr>
+        <w:t xml:space="preserve">Montada </w:t>
+      </w:r>
+      <w:bookmarkEnd w:id="2"/>
+      <w:r>
+        <w:rPr>
+          <w:rFonts w:ascii="Quicksand" w:hAnsi="Quicksand"/>
+        </w:rPr>
+        <w:t xml:space="preserve">a estrutura padrão da sua tabela, crie um formulário ao lado dela e </w:t>
+      </w:r>
+      <w:r>
+        <w:rPr>
+          <w:rFonts w:ascii="Quicksand" w:hAnsi="Quicksand"/>
+          <w:b/>
+          <w:bCs/>
+        </w:rPr>
+        <w:t xml:space="preserve">AUTOMATIZE </w:t>
+      </w:r>
+      <w:r>
+        <w:rPr>
+          <w:rFonts w:ascii="Quicksand" w:hAnsi="Quicksand"/>
+        </w:rPr>
+        <w:t>a inserção de novos times ao acionar um botão.</w:t>
+      </w:r>
+    </w:p>
+    <w:p>
+      <w:pPr>
+        <w:rPr>
+          <w:rFonts w:ascii="Quicksand" w:hAnsi="Quicksand"/>
+        </w:rPr>
+      </w:pPr>
+      <w:proofErr w:type="spellStart"/>
+      <w:r>
+        <w:rPr>
+          <w:rFonts w:ascii="Quicksand" w:hAnsi="Quicksand"/>
+          <w:b/>
+          <w:bCs/>
+        </w:rPr>
+        <w:t>Obs</w:t>
+      </w:r>
+      <w:proofErr w:type="spellEnd"/>
+      <w:r>
+        <w:rPr>
+          <w:rFonts w:ascii="Quicksand" w:hAnsi="Quicksand"/>
+          <w:b/>
+          <w:bCs/>
+        </w:rPr>
+        <w:t xml:space="preserve"> 1</w:t>
+      </w:r>
+      <w:r>
+        <w:rPr>
+          <w:b/>
+          <w:bCs/>
+        </w:rPr>
+        <w:t xml:space="preserve">: </w:t>
+      </w:r>
+      <w:r>
+        <w:rPr>
+          <w:rFonts w:ascii="Quicksand" w:hAnsi="Quicksand"/>
+        </w:rPr>
+        <w:t>A inserção da imagem pode ser passando a URL do endereço online de uma imagem, nã</w:t>
+      </w:r>
+      <w:bookmarkStart w:id="3" w:name="_Hlk101983069"/>
+      <w:r>
+        <w:rPr>
+          <w:rFonts w:ascii="Quicksand" w:hAnsi="Quicksand"/>
+        </w:rPr>
+        <w:t>o</w:t>
+      </w:r>
+      <w:bookmarkEnd w:id="3"/>
+      <w:r>
+        <w:rPr>
+          <w:rFonts w:ascii="Quicksand" w:hAnsi="Quicksand"/>
+        </w:rPr>
+        <w:t xml:space="preserve"> precisa upar um arquivo, assim facilitando a inserção.</w:t>
+      </w:r>
+    </w:p>
+    <w:p>
+      <w:pPr>
+        <w:rPr>
+          <w:rFonts w:ascii="Quicksand" w:hAnsi="Quicksand"/>
+        </w:rPr>
+      </w:pPr>
+      <w:r>
+        <w:rPr>
+          <w:rFonts w:ascii="Quicksand" w:hAnsi="Quicksand"/>
+          <w:b/>
+          <w:bCs/>
+        </w:rPr>
+        <w:t xml:space="preserve">#ficaadica: </w:t>
+      </w:r>
+      <w:r>
+        <w:rPr>
+          <w:rFonts w:ascii="Quicksand" w:hAnsi="Quicksand"/>
+        </w:rPr>
+        <w:t xml:space="preserve">No </w:t>
+      </w:r>
+      <w:r>
+        <w:rPr>
+          <w:rFonts w:ascii="Quicksand" w:hAnsi="Quicksand"/>
+          <w:b/>
+          <w:bCs/>
+        </w:rPr>
+        <w:t>site-II</w:t>
+      </w:r>
+      <w:r>
+        <w:rPr>
+          <w:rFonts w:ascii="Quicksand" w:hAnsi="Quicksand"/>
+        </w:rPr>
+        <w:t xml:space="preserve">, segunda versão do site da Omni Têxtil, localizada no repositório de sites: </w:t>
+      </w:r>
+      <w:hyperlink r:id="rId18" w:history="1">
+        <w:r>
+          <w:rPr>
+            <w:rStyle w:val="Hyperlink"/>
+            <w:rFonts w:ascii="Quicksand" w:hAnsi="Quicksand"/>
+          </w:rPr>
+          <w:t>https://github.com/0mni-Solutions/OmniTextil-Site/tree/main/site_II</w:t>
+        </w:r>
+      </w:hyperlink>
+      <w:r>
+        <w:rPr>
+          <w:rFonts w:ascii="Quicksand" w:hAnsi="Quicksand"/>
+        </w:rPr>
+        <w:t xml:space="preserve"> </w:t>
+      </w:r>
+      <w:r>
+        <w:rPr>
+          <w:rFonts w:ascii="Quicksand" w:hAnsi="Quicksand"/>
+        </w:rPr>
+        <w:t xml:space="preserve">, possui na página de membros, um mecanismo semelhante caso você esteja perdido ou sem ideia de solução. </w:t>
+      </w:r>
+    </w:p>
+    <w:p>
+      <w:pPr>
+        <w:rPr>
+          <w:rFonts w:ascii="Quicksand" w:hAnsi="Quicksand"/>
+        </w:rPr>
+      </w:pPr>
+    </w:p>
+    <w:p>
+      <w:pPr>
+        <w:rPr>
+          <w:rFonts w:ascii="Carme" w:eastAsia="Century Gothic" w:hAnsi="Carme" w:cs="Century Gothic"/>
+          <w:b/>
+          <w:bCs/>
+          <w:color w:val="7F00DE"/>
+          <w:sz w:val="28"/>
+          <w:szCs w:val="24"/>
+        </w:rPr>
+      </w:pPr>
+      <w:r>
+        <w:rPr>
+          <w:rFonts w:ascii="Quicksand" w:hAnsi="Quicksand"/>
+          <w:b/>
+          <w:bCs/>
+        </w:rPr>
+        <w:t>Qualquer dúvida, comunique e peça ajuda do grupo. Bons estudos!</w:t>
+      </w:r>
+      <w:r>
+        <w:rPr>
+          <w:b/>
+          <w:bCs/>
+        </w:rPr>
+        <w:br w:type="page"/>
       </w:r>
     </w:p>
     <w:p>

</xml_diff>